<commit_message>
docs: update CHALLENGE_MODEL_SPEC_EN.docx to v1.1.0
Regenerate Word document from updated markdown:
- Add Cross Currency Swap (Tier 1)
- Add Time Option (Tier 2)
- Extend barrier types (RKO, RKI, KIKO) in Tier 4
- Add TARF variants (Pivot, Digital) in Tier 4
- Add Digital Range Option in Tier 4
- Add EKI/Non-EKI distinction documentation
</commit_message>
<xml_diff>
--- a/demo_pack/CHALLENGE_MODEL_SPEC_EN.docx
+++ b/demo_pack/CHALLENGE_MODEL_SPEC_EN.docx
@@ -34,7 +34,7 @@
         <w:t xml:space="preserve">February 26, 2026</w:t>
       </w:r>
     </w:p>
-    <w:bookmarkStart w:id="10" w:name="executive-summary"/>
+    <w:bookmarkStart w:id="11" w:name="executive-summary"/>
     <w:p>
       <w:pPr>
         <w:pStyle w:val="Heading1"/>
@@ -161,6 +161,138 @@
         <w:t xml:space="preserve">: Pure Python implementation, Windows/macOS/Linux support</w:t>
       </w:r>
     </w:p>
+    <w:bookmarkEnd w:id="9"/>
+    <w:bookmarkStart w:id="10" w:name="version-1.1.0-updates-excel-alignment"/>
+    <w:p>
+      <w:pPr>
+        <w:pStyle w:val="Heading2"/>
+      </w:pPr>
+      <w:r>
+        <w:t xml:space="preserve">Version 1.1.0 Updates (Excel Alignment)</w:t>
+      </w:r>
+    </w:p>
+    <w:p>
+      <w:pPr>
+        <w:pStyle w:val="FirstParagraph"/>
+      </w:pPr>
+      <w:r>
+        <w:t xml:space="preserve">Based on SPEC_EN vs Excel requirements analysis, this version adds:</w:t>
+      </w:r>
+    </w:p>
+    <w:p>
+      <w:pPr>
+        <w:pStyle w:val="Compact"/>
+        <w:numPr>
+          <w:ilvl w:val="0"/>
+          <w:numId w:val="1002"/>
+        </w:numPr>
+      </w:pPr>
+      <w:r>
+        <w:rPr>
+          <w:b/>
+          <w:bCs/>
+        </w:rPr>
+        <w:t xml:space="preserve">Tier 1</w:t>
+      </w:r>
+      <w:r>
+        <w:t xml:space="preserve">: Cross Currency Swap (with ARR features)</w:t>
+      </w:r>
+    </w:p>
+    <w:p>
+      <w:pPr>
+        <w:pStyle w:val="Compact"/>
+        <w:numPr>
+          <w:ilvl w:val="0"/>
+          <w:numId w:val="1002"/>
+        </w:numPr>
+      </w:pPr>
+      <w:r>
+        <w:rPr>
+          <w:b/>
+          <w:bCs/>
+        </w:rPr>
+        <w:t xml:space="preserve">Tier 2</w:t>
+      </w:r>
+      <w:r>
+        <w:t xml:space="preserve">: Time Option (Option Dated Forward)</w:t>
+      </w:r>
+    </w:p>
+    <w:p>
+      <w:pPr>
+        <w:pStyle w:val="Compact"/>
+        <w:numPr>
+          <w:ilvl w:val="0"/>
+          <w:numId w:val="1002"/>
+        </w:numPr>
+      </w:pPr>
+      <w:r>
+        <w:rPr>
+          <w:b/>
+          <w:bCs/>
+        </w:rPr>
+        <w:t xml:space="preserve">Tier 4</w:t>
+      </w:r>
+      <w:r>
+        <w:t xml:space="preserve">: Extended barrier types (RKO, RKI, KIKO)</w:t>
+      </w:r>
+    </w:p>
+    <w:p>
+      <w:pPr>
+        <w:pStyle w:val="Compact"/>
+        <w:numPr>
+          <w:ilvl w:val="0"/>
+          <w:numId w:val="1002"/>
+        </w:numPr>
+      </w:pPr>
+      <w:r>
+        <w:rPr>
+          <w:b/>
+          <w:bCs/>
+        </w:rPr>
+        <w:t xml:space="preserve">Tier 4</w:t>
+      </w:r>
+      <w:r>
+        <w:t xml:space="preserve">: New TARF variants (Pivot TARF, Digital TARF)</w:t>
+      </w:r>
+    </w:p>
+    <w:p>
+      <w:pPr>
+        <w:pStyle w:val="Compact"/>
+        <w:numPr>
+          <w:ilvl w:val="0"/>
+          <w:numId w:val="1002"/>
+        </w:numPr>
+      </w:pPr>
+      <w:r>
+        <w:rPr>
+          <w:b/>
+          <w:bCs/>
+        </w:rPr>
+        <w:t xml:space="preserve">Tier 4</w:t>
+      </w:r>
+      <w:r>
+        <w:t xml:space="preserve">: Digital Range Option</w:t>
+      </w:r>
+    </w:p>
+    <w:p>
+      <w:pPr>
+        <w:pStyle w:val="Compact"/>
+        <w:numPr>
+          <w:ilvl w:val="0"/>
+          <w:numId w:val="1002"/>
+        </w:numPr>
+      </w:pPr>
+      <w:r>
+        <w:rPr>
+          <w:b/>
+          <w:bCs/>
+        </w:rPr>
+        <w:t xml:space="preserve">Tier 4</w:t>
+      </w:r>
+      <w:r>
+        <w:t xml:space="preserve">: EKI/Non-EKI distinction for TARF margin floors</w:t>
+      </w:r>
+    </w:p>
     <w:p>
       <w:r>
         <w:pict>
@@ -168,9 +300,9 @@
         </w:pict>
       </w:r>
     </w:p>
-    <w:bookmarkEnd w:id="9"/>
     <w:bookmarkEnd w:id="10"/>
-    <w:bookmarkStart w:id="13" w:name="architecture-overview"/>
+    <w:bookmarkEnd w:id="11"/>
+    <w:bookmarkStart w:id="14" w:name="architecture-overview"/>
     <w:p>
       <w:pPr>
         <w:pStyle w:val="Heading1"/>
@@ -179,7 +311,7 @@
         <w:t xml:space="preserve">1. Architecture Overview</w:t>
       </w:r>
     </w:p>
-    <w:bookmarkStart w:id="11" w:name="design-philosophy"/>
+    <w:bookmarkStart w:id="12" w:name="design-philosophy"/>
     <w:p>
       <w:pPr>
         <w:pStyle w:val="Heading2"/>
@@ -466,8 +598,8 @@
         <w:t xml:space="preserve">                └────────────────────┘</w:t>
       </w:r>
     </w:p>
-    <w:bookmarkEnd w:id="11"/>
-    <w:bookmarkStart w:id="12" w:name="core-components"/>
+    <w:bookmarkEnd w:id="12"/>
+    <w:bookmarkStart w:id="13" w:name="core-components"/>
     <w:p>
       <w:pPr>
         <w:pStyle w:val="Heading2"/>
@@ -724,9 +856,9 @@
         </w:pict>
       </w:r>
     </w:p>
-    <w:bookmarkEnd w:id="12"/>
     <w:bookmarkEnd w:id="13"/>
-    <w:bookmarkStart w:id="22" w:name="tier-1-linear-products-challenge"/>
+    <w:bookmarkEnd w:id="14"/>
+    <w:bookmarkStart w:id="24" w:name="tier-1-linear-products-challenge"/>
     <w:p>
       <w:pPr>
         <w:pStyle w:val="Heading1"/>
@@ -735,7 +867,7 @@
         <w:t xml:space="preserve">2. Tier 1: Linear Products Challenge</w:t>
       </w:r>
     </w:p>
-    <w:bookmarkStart w:id="14" w:name="scope"/>
+    <w:bookmarkStart w:id="16" w:name="scope"/>
     <w:p>
       <w:pPr>
         <w:pStyle w:val="Heading2"/>
@@ -756,7 +888,7 @@
         <w:t xml:space="preserve">Applicable Products</w:t>
       </w:r>
       <w:r>
-        <w:t xml:space="preserve">: FX Forward, FX Swap, NDF, IRS, Basis Swap</w:t>
+        <w:t xml:space="preserve">: FX Forward, FX Swap, NDF, IRS, Basis Swap, Cross Currency Swap (with ARR features)</w:t>
       </w:r>
     </w:p>
     <w:p>
@@ -798,8 +930,278 @@
         <w:t xml:space="preserve">- Table 4: Correlation Coefficients</w:t>
       </w:r>
     </w:p>
-    <w:bookmarkEnd w:id="14"/>
-    <w:bookmarkStart w:id="17" w:name="official-simm-2.8-formulas"/>
+    <w:bookmarkStart w:id="15" w:name="product-coverage-matrix"/>
+    <w:p>
+      <w:pPr>
+        <w:pStyle w:val="Heading3"/>
+      </w:pPr>
+      <w:r>
+        <w:t xml:space="preserve">Product Coverage Matrix</w:t>
+      </w:r>
+    </w:p>
+    <w:tbl>
+      <w:tblPr>
+        <w:tblStyle w:val="Table"/>
+        <w:tblW w:type="auto" w:w="0"/>
+        <w:tblLook w:firstRow="1" w:lastRow="0" w:firstColumn="0" w:lastColumn="0" w:noHBand="0" w:noVBand="0" w:val="0020"/>
+      </w:tblPr>
+      <w:tblGrid>
+        <w:gridCol w:w="2640"/>
+        <w:gridCol w:w="2640"/>
+        <w:gridCol w:w="2640"/>
+      </w:tblGrid>
+      <w:tr>
+        <w:trPr>
+          <w:tblHeader w:val="on"/>
+        </w:trPr>
+        <w:tc>
+          <w:tcPr/>
+          <w:p>
+            <w:pPr>
+              <w:pStyle w:val="Compact"/>
+            </w:pPr>
+            <w:r>
+              <w:t xml:space="preserve">Product</w:t>
+            </w:r>
+          </w:p>
+        </w:tc>
+        <w:tc>
+          <w:tcPr/>
+          <w:p>
+            <w:pPr>
+              <w:pStyle w:val="Compact"/>
+            </w:pPr>
+            <w:r>
+              <w:t xml:space="preserve">ARR Support</w:t>
+            </w:r>
+          </w:p>
+        </w:tc>
+        <w:tc>
+          <w:tcPr/>
+          <w:p>
+            <w:pPr>
+              <w:pStyle w:val="Compact"/>
+            </w:pPr>
+            <w:r>
+              <w:t xml:space="preserve">Risk Weight Adjustment</w:t>
+            </w:r>
+          </w:p>
+        </w:tc>
+      </w:tr>
+      <w:tr>
+        <w:tc>
+          <w:tcPr/>
+          <w:p>
+            <w:pPr>
+              <w:pStyle w:val="Compact"/>
+            </w:pPr>
+            <w:r>
+              <w:t xml:space="preserve">FX Forward</w:t>
+            </w:r>
+          </w:p>
+        </w:tc>
+        <w:tc>
+          <w:tcPr/>
+          <w:p>
+            <w:pPr>
+              <w:pStyle w:val="Compact"/>
+            </w:pPr>
+            <w:r>
+              <w:t xml:space="preserve">N/A</w:t>
+            </w:r>
+          </w:p>
+        </w:tc>
+        <w:tc>
+          <w:tcPr/>
+          <w:p>
+            <w:pPr>
+              <w:pStyle w:val="Compact"/>
+            </w:pPr>
+            <w:r>
+              <w:t xml:space="preserve">Standard FX RW</w:t>
+            </w:r>
+          </w:p>
+        </w:tc>
+      </w:tr>
+      <w:tr>
+        <w:tc>
+          <w:tcPr/>
+          <w:p>
+            <w:pPr>
+              <w:pStyle w:val="Compact"/>
+            </w:pPr>
+            <w:r>
+              <w:t xml:space="preserve">FX Swap</w:t>
+            </w:r>
+          </w:p>
+        </w:tc>
+        <w:tc>
+          <w:tcPr/>
+          <w:p>
+            <w:pPr>
+              <w:pStyle w:val="Compact"/>
+            </w:pPr>
+            <w:r>
+              <w:t xml:space="preserve">N/A</w:t>
+            </w:r>
+          </w:p>
+        </w:tc>
+        <w:tc>
+          <w:tcPr/>
+          <w:p>
+            <w:pPr>
+              <w:pStyle w:val="Compact"/>
+            </w:pPr>
+            <w:r>
+              <w:t xml:space="preserve">Standard FX RW</w:t>
+            </w:r>
+          </w:p>
+        </w:tc>
+      </w:tr>
+      <w:tr>
+        <w:tc>
+          <w:tcPr/>
+          <w:p>
+            <w:pPr>
+              <w:pStyle w:val="Compact"/>
+            </w:pPr>
+            <w:r>
+              <w:t xml:space="preserve">NDF</w:t>
+            </w:r>
+          </w:p>
+        </w:tc>
+        <w:tc>
+          <w:tcPr/>
+          <w:p>
+            <w:pPr>
+              <w:pStyle w:val="Compact"/>
+            </w:pPr>
+            <w:r>
+              <w:t xml:space="preserve">N/A</w:t>
+            </w:r>
+          </w:p>
+        </w:tc>
+        <w:tc>
+          <w:tcPr/>
+          <w:p>
+            <w:pPr>
+              <w:pStyle w:val="Compact"/>
+            </w:pPr>
+            <w:r>
+              <w:t xml:space="preserve">Standard FX RW</w:t>
+            </w:r>
+          </w:p>
+        </w:tc>
+      </w:tr>
+      <w:tr>
+        <w:tc>
+          <w:tcPr/>
+          <w:p>
+            <w:pPr>
+              <w:pStyle w:val="Compact"/>
+            </w:pPr>
+            <w:r>
+              <w:t xml:space="preserve">IRS</w:t>
+            </w:r>
+          </w:p>
+        </w:tc>
+        <w:tc>
+          <w:tcPr/>
+          <w:p>
+            <w:pPr>
+              <w:pStyle w:val="Compact"/>
+            </w:pPr>
+            <w:r>
+              <w:t xml:space="preserve">Yes</w:t>
+            </w:r>
+          </w:p>
+        </w:tc>
+        <w:tc>
+          <w:tcPr/>
+          <w:p>
+            <w:pPr>
+              <w:pStyle w:val="Compact"/>
+            </w:pPr>
+            <w:r>
+              <w:t xml:space="preserve">+2% for ARR features</w:t>
+            </w:r>
+          </w:p>
+        </w:tc>
+      </w:tr>
+      <w:tr>
+        <w:tc>
+          <w:tcPr/>
+          <w:p>
+            <w:pPr>
+              <w:pStyle w:val="Compact"/>
+            </w:pPr>
+            <w:r>
+              <w:t xml:space="preserve">Basis Swap</w:t>
+            </w:r>
+          </w:p>
+        </w:tc>
+        <w:tc>
+          <w:tcPr/>
+          <w:p>
+            <w:pPr>
+              <w:pStyle w:val="Compact"/>
+            </w:pPr>
+            <w:r>
+              <w:t xml:space="preserve">Yes</w:t>
+            </w:r>
+          </w:p>
+        </w:tc>
+        <w:tc>
+          <w:tcPr/>
+          <w:p>
+            <w:pPr>
+              <w:pStyle w:val="Compact"/>
+            </w:pPr>
+            <w:r>
+              <w:t xml:space="preserve">+2% for ARR features</w:t>
+            </w:r>
+          </w:p>
+        </w:tc>
+      </w:tr>
+      <w:tr>
+        <w:tc>
+          <w:tcPr/>
+          <w:p>
+            <w:pPr>
+              <w:pStyle w:val="Compact"/>
+            </w:pPr>
+            <w:r>
+              <w:t xml:space="preserve">Cross Currency Swap</w:t>
+            </w:r>
+          </w:p>
+        </w:tc>
+        <w:tc>
+          <w:tcPr/>
+          <w:p>
+            <w:pPr>
+              <w:pStyle w:val="Compact"/>
+            </w:pPr>
+            <w:r>
+              <w:t xml:space="preserve">Yes</w:t>
+            </w:r>
+          </w:p>
+        </w:tc>
+        <w:tc>
+          <w:tcPr/>
+          <w:p>
+            <w:pPr>
+              <w:pStyle w:val="Compact"/>
+            </w:pPr>
+            <w:r>
+              <w:t xml:space="preserve">FX RW with basis adjustment</w:t>
+            </w:r>
+          </w:p>
+        </w:tc>
+      </w:tr>
+    </w:tbl>
+    <w:bookmarkEnd w:id="15"/>
+    <w:bookmarkEnd w:id="16"/>
+    <w:bookmarkStart w:id="19" w:name="official-simm-2.8-formulas"/>
     <w:p>
       <w:pPr>
         <w:pStyle w:val="Heading2"/>
@@ -808,7 +1210,7 @@
         <w:t xml:space="preserve">2.2 Official SIMM 2.8 Formulas</w:t>
       </w:r>
     </w:p>
-    <w:bookmarkStart w:id="15" w:name="weighted-sensitivity"/>
+    <w:bookmarkStart w:id="17" w:name="weighted-sensitivity"/>
     <w:p>
       <w:pPr>
         <w:pStyle w:val="Heading3"/>
@@ -1074,8 +1476,8 @@
         <w:t xml:space="preserve">= Concentration Risk factor</w:t>
       </w:r>
     </w:p>
-    <w:bookmarkEnd w:id="15"/>
-    <w:bookmarkStart w:id="16" w:name="aggregation-formula"/>
+    <w:bookmarkEnd w:id="17"/>
+    <w:bookmarkStart w:id="18" w:name="aggregation-formula"/>
     <w:p>
       <w:pPr>
         <w:pStyle w:val="Heading3"/>
@@ -1347,9 +1749,9 @@
         </m:r>
       </m:oMath>
     </w:p>
-    <w:bookmarkEnd w:id="16"/>
-    <w:bookmarkEnd w:id="17"/>
-    <w:bookmarkStart w:id="21" w:name="challenge-verification-points"/>
+    <w:bookmarkEnd w:id="18"/>
+    <w:bookmarkEnd w:id="19"/>
+    <w:bookmarkStart w:id="23" w:name="challenge-verification-points"/>
     <w:p>
       <w:pPr>
         <w:pStyle w:val="Heading2"/>
@@ -1358,7 +1760,7 @@
         <w:t xml:space="preserve">2.3 Challenge Verification Points</w:t>
       </w:r>
     </w:p>
-    <w:bookmarkStart w:id="18" w:name="check-1-risk-weight-consistency"/>
+    <w:bookmarkStart w:id="20" w:name="check-1-risk-weight-consistency"/>
     <w:p>
       <w:pPr>
         <w:pStyle w:val="Heading3"/>
@@ -1682,8 +2084,8 @@
         </w:tc>
       </w:tr>
     </w:tbl>
-    <w:bookmarkEnd w:id="18"/>
-    <w:bookmarkStart w:id="19" w:name="check-2-subadditivity-bound"/>
+    <w:bookmarkEnd w:id="20"/>
+    <w:bookmarkStart w:id="21" w:name="check-2-subadditivity-bound"/>
     <w:p>
       <w:pPr>
         <w:pStyle w:val="Heading3"/>
@@ -1809,8 +2211,8 @@
         <w:t xml:space="preserve">: SIMM aggregation satisfies subadditivity; numerical tolerance of 1% allowed.</w:t>
       </w:r>
     </w:p>
-    <w:bookmarkEnd w:id="19"/>
-    <w:bookmarkStart w:id="20" w:name="check-3-delta-sign-consistency"/>
+    <w:bookmarkEnd w:id="21"/>
+    <w:bookmarkStart w:id="22" w:name="check-3-delta-sign-consistency"/>
     <w:p>
       <w:pPr>
         <w:pStyle w:val="Heading3"/>
@@ -1853,10 +2255,10 @@
         </w:pict>
       </w:r>
     </w:p>
-    <w:bookmarkEnd w:id="20"/>
-    <w:bookmarkEnd w:id="21"/>
     <w:bookmarkEnd w:id="22"/>
-    <w:bookmarkStart w:id="31" w:name="tier-2-vanilla-option-challenge"/>
+    <w:bookmarkEnd w:id="23"/>
+    <w:bookmarkEnd w:id="24"/>
+    <w:bookmarkStart w:id="34" w:name="tier-2-vanilla-option-challenge"/>
     <w:p>
       <w:pPr>
         <w:pStyle w:val="Heading1"/>
@@ -1865,7 +2267,7 @@
         <w:t xml:space="preserve">3. Tier 2: Vanilla Option Challenge</w:t>
       </w:r>
     </w:p>
-    <w:bookmarkStart w:id="23" w:name="scope-1"/>
+    <w:bookmarkStart w:id="26" w:name="scope-1"/>
     <w:p>
       <w:pPr>
         <w:pStyle w:val="Heading2"/>
@@ -1886,7 +2288,7 @@
         <w:t xml:space="preserve">Applicable Products</w:t>
       </w:r>
       <w:r>
-        <w:t xml:space="preserve">: Vanilla Option, Swaption, Gold Option</w:t>
+        <w:t xml:space="preserve">: Vanilla Option, Swaption, Gold Option, Time Option (Option Dated Forward)</w:t>
       </w:r>
     </w:p>
     <w:p>
@@ -1916,8 +2318,208 @@
         <w:t xml:space="preserve">- Section 11(a): Curvature for Vanilla Options</w:t>
       </w:r>
     </w:p>
-    <w:bookmarkEnd w:id="23"/>
-    <w:bookmarkStart w:id="26" w:name="official-simm-2.8-curvature-formula"/>
+    <w:bookmarkStart w:id="25" w:name="extended-vanilla-option-features"/>
+    <w:p>
+      <w:pPr>
+        <w:pStyle w:val="Heading3"/>
+      </w:pPr>
+      <w:r>
+        <w:t xml:space="preserve">Extended Vanilla Option Features</w:t>
+      </w:r>
+    </w:p>
+    <w:tbl>
+      <w:tblPr>
+        <w:tblStyle w:val="Table"/>
+        <w:tblW w:type="auto" w:w="0"/>
+        <w:tblLook w:firstRow="1" w:lastRow="0" w:firstColumn="0" w:lastColumn="0" w:noHBand="0" w:noVBand="0" w:val="0020"/>
+      </w:tblPr>
+      <w:tblGrid>
+        <w:gridCol w:w="2640"/>
+        <w:gridCol w:w="2640"/>
+        <w:gridCol w:w="2640"/>
+      </w:tblGrid>
+      <w:tr>
+        <w:trPr>
+          <w:tblHeader w:val="on"/>
+        </w:trPr>
+        <w:tc>
+          <w:tcPr/>
+          <w:p>
+            <w:pPr>
+              <w:pStyle w:val="Compact"/>
+            </w:pPr>
+            <w:r>
+              <w:t xml:space="preserve">Feature</w:t>
+            </w:r>
+          </w:p>
+        </w:tc>
+        <w:tc>
+          <w:tcPr/>
+          <w:p>
+            <w:pPr>
+              <w:pStyle w:val="Compact"/>
+            </w:pPr>
+            <w:r>
+              <w:t xml:space="preserve">Description</w:t>
+            </w:r>
+          </w:p>
+        </w:tc>
+        <w:tc>
+          <w:tcPr/>
+          <w:p>
+            <w:pPr>
+              <w:pStyle w:val="Compact"/>
+            </w:pPr>
+            <w:r>
+              <w:t xml:space="preserve">Challenge Approach</w:t>
+            </w:r>
+          </w:p>
+        </w:tc>
+      </w:tr>
+      <w:tr>
+        <w:tc>
+          <w:tcPr/>
+          <w:p>
+            <w:pPr>
+              <w:pStyle w:val="Compact"/>
+            </w:pPr>
+            <w:r>
+              <w:t xml:space="preserve">European Style</w:t>
+            </w:r>
+          </w:p>
+        </w:tc>
+        <w:tc>
+          <w:tcPr/>
+          <w:p>
+            <w:pPr>
+              <w:pStyle w:val="Compact"/>
+            </w:pPr>
+            <w:r>
+              <w:t xml:space="preserve">Standard vanilla</w:t>
+            </w:r>
+          </w:p>
+        </w:tc>
+        <w:tc>
+          <w:tcPr/>
+          <w:p>
+            <w:pPr>
+              <w:pStyle w:val="Compact"/>
+            </w:pPr>
+            <w:r>
+              <w:t xml:space="preserve">Vega-Gamma check</w:t>
+            </w:r>
+          </w:p>
+        </w:tc>
+      </w:tr>
+      <w:tr>
+        <w:tc>
+          <w:tcPr/>
+          <w:p>
+            <w:pPr>
+              <w:pStyle w:val="Compact"/>
+            </w:pPr>
+            <w:r>
+              <w:t xml:space="preserve">Time Option</w:t>
+            </w:r>
+          </w:p>
+        </w:tc>
+        <w:tc>
+          <w:tcPr/>
+          <w:p>
+            <w:pPr>
+              <w:pStyle w:val="Compact"/>
+            </w:pPr>
+            <w:r>
+              <w:t xml:space="preserve">Option Dated Forward</w:t>
+            </w:r>
+          </w:p>
+        </w:tc>
+        <w:tc>
+          <w:tcPr/>
+          <w:p>
+            <w:pPr>
+              <w:pStyle w:val="Compact"/>
+            </w:pPr>
+            <w:r>
+              <w:t xml:space="preserve">Forward-like delta check</w:t>
+            </w:r>
+          </w:p>
+        </w:tc>
+      </w:tr>
+      <w:tr>
+        <w:tc>
+          <w:tcPr/>
+          <w:p>
+            <w:pPr>
+              <w:pStyle w:val="Compact"/>
+            </w:pPr>
+            <w:r>
+              <w:t xml:space="preserve">Barrier Variants</w:t>
+            </w:r>
+          </w:p>
+        </w:tc>
+        <w:tc>
+          <w:tcPr/>
+          <w:p>
+            <w:pPr>
+              <w:pStyle w:val="Compact"/>
+            </w:pPr>
+            <w:r>
+              <w:t xml:space="preserve">Up/Down In/Out</w:t>
+            </w:r>
+          </w:p>
+        </w:tc>
+        <w:tc>
+          <w:tcPr/>
+          <w:p>
+            <w:pPr>
+              <w:pStyle w:val="Compact"/>
+            </w:pPr>
+            <w:r>
+              <w:t xml:space="preserve">Barrier distance check</w:t>
+            </w:r>
+          </w:p>
+        </w:tc>
+      </w:tr>
+      <w:tr>
+        <w:tc>
+          <w:tcPr/>
+          <w:p>
+            <w:pPr>
+              <w:pStyle w:val="Compact"/>
+            </w:pPr>
+            <w:r>
+              <w:t xml:space="preserve">Payout Currency</w:t>
+            </w:r>
+          </w:p>
+        </w:tc>
+        <w:tc>
+          <w:tcPr/>
+          <w:p>
+            <w:pPr>
+              <w:pStyle w:val="Compact"/>
+            </w:pPr>
+            <w:r>
+              <w:t xml:space="preserve">Domestic/Foreign</w:t>
+            </w:r>
+          </w:p>
+        </w:tc>
+        <w:tc>
+          <w:tcPr/>
+          <w:p>
+            <w:pPr>
+              <w:pStyle w:val="Compact"/>
+            </w:pPr>
+            <w:r>
+              <w:t xml:space="preserve">FX delta adjustment</w:t>
+            </w:r>
+          </w:p>
+        </w:tc>
+      </w:tr>
+    </w:tbl>
+    <w:bookmarkEnd w:id="25"/>
+    <w:bookmarkEnd w:id="26"/>
+    <w:bookmarkStart w:id="29" w:name="official-simm-2.8-curvature-formula"/>
     <w:p>
       <w:pPr>
         <w:pStyle w:val="Heading2"/>
@@ -1926,7 +2528,7 @@
         <w:t xml:space="preserve">3.2 Official SIMM 2.8 Curvature Formula</w:t>
       </w:r>
     </w:p>
-    <w:bookmarkStart w:id="24" w:name="curvature-risk-charge"/>
+    <w:bookmarkStart w:id="27" w:name="curvature-risk-charge"/>
     <w:p>
       <w:pPr>
         <w:pStyle w:val="Heading3"/>
@@ -2260,8 +2862,8 @@
         <w:t xml:space="preserve">= Vega</w:t>
       </w:r>
     </w:p>
-    <w:bookmarkEnd w:id="24"/>
-    <w:bookmarkStart w:id="25" w:name="scaling-function"/>
+    <w:bookmarkEnd w:id="27"/>
+    <w:bookmarkStart w:id="28" w:name="scaling-function"/>
     <w:p>
       <w:pPr>
         <w:pStyle w:val="Heading3"/>
@@ -2535,9 +3137,9 @@
         </m:r>
       </m:oMath>
     </w:p>
-    <w:bookmarkEnd w:id="25"/>
-    <w:bookmarkEnd w:id="26"/>
-    <w:bookmarkStart w:id="30" w:name="challenge-verification-points-1"/>
+    <w:bookmarkEnd w:id="28"/>
+    <w:bookmarkEnd w:id="29"/>
+    <w:bookmarkStart w:id="33" w:name="challenge-verification-points-1"/>
     <w:p>
       <w:pPr>
         <w:pStyle w:val="Heading2"/>
@@ -2546,7 +3148,7 @@
         <w:t xml:space="preserve">3.3 Challenge Verification Points</w:t>
       </w:r>
     </w:p>
-    <w:bookmarkStart w:id="27" w:name="check-1-scaling-function-accuracy"/>
+    <w:bookmarkStart w:id="30" w:name="check-1-scaling-function-accuracy"/>
     <w:p>
       <w:pPr>
         <w:pStyle w:val="Heading3"/>
@@ -2940,8 +3542,8 @@
         </m:oMath>
       </m:oMathPara>
     </w:p>
-    <w:bookmarkEnd w:id="27"/>
-    <w:bookmarkStart w:id="28" w:name="check-2-vega-gamma-relationship"/>
+    <w:bookmarkEnd w:id="30"/>
+    <w:bookmarkStart w:id="31" w:name="check-2-vega-gamma-relationship"/>
     <w:p>
       <w:pPr>
         <w:pStyle w:val="Heading3"/>
@@ -3137,8 +3739,8 @@
         <w:t xml:space="preserve">Deviation indicates option characteristics diverge from vanilla assumptions.</w:t>
       </w:r>
     </w:p>
-    <w:bookmarkEnd w:id="28"/>
-    <w:bookmarkStart w:id="29" w:name="check-3-cvr-upper-bound"/>
+    <w:bookmarkEnd w:id="31"/>
+    <w:bookmarkStart w:id="32" w:name="check-3-cvr-upper-bound"/>
     <w:p>
       <w:pPr>
         <w:pStyle w:val="Heading3"/>
@@ -3238,10 +3840,10 @@
         </w:pict>
       </w:r>
     </w:p>
-    <w:bookmarkEnd w:id="29"/>
-    <w:bookmarkEnd w:id="30"/>
-    <w:bookmarkEnd w:id="31"/>
-    <w:bookmarkStart w:id="40" w:name="tier-3-credit-product-challenge"/>
+    <w:bookmarkEnd w:id="32"/>
+    <w:bookmarkEnd w:id="33"/>
+    <w:bookmarkEnd w:id="34"/>
+    <w:bookmarkStart w:id="43" w:name="tier-3-credit-product-challenge"/>
     <w:p>
       <w:pPr>
         <w:pStyle w:val="Heading1"/>
@@ -3250,7 +3852,7 @@
         <w:t xml:space="preserve">4. Tier 3: Credit Product Challenge</w:t>
       </w:r>
     </w:p>
-    <w:bookmarkStart w:id="32" w:name="scope-2"/>
+    <w:bookmarkStart w:id="35" w:name="scope-2"/>
     <w:p>
       <w:pPr>
         <w:pStyle w:val="Heading2"/>
@@ -3301,8 +3903,8 @@
         <w:t xml:space="preserve">- Table 2: Credit Quality Classification</w:t>
       </w:r>
     </w:p>
-    <w:bookmarkEnd w:id="32"/>
-    <w:bookmarkStart w:id="35" w:name="official-simm-2.8-credit-classification"/>
+    <w:bookmarkEnd w:id="35"/>
+    <w:bookmarkStart w:id="38" w:name="official-simm-2.8-credit-classification"/>
     <w:p>
       <w:pPr>
         <w:pStyle w:val="Heading2"/>
@@ -3311,7 +3913,7 @@
         <w:t xml:space="preserve">4.2 Official SIMM 2.8 Credit Classification</w:t>
       </w:r>
     </w:p>
-    <w:bookmarkStart w:id="33" w:name="credit-quality-mapping"/>
+    <w:bookmarkStart w:id="36" w:name="credit-quality-mapping"/>
     <w:p>
       <w:pPr>
         <w:pStyle w:val="Heading3"/>
@@ -3693,8 +4295,8 @@
         </m:oMath>
       </m:oMathPara>
     </w:p>
-    <w:bookmarkEnd w:id="33"/>
-    <w:bookmarkStart w:id="34" w:name="jump-to-default-risk"/>
+    <w:bookmarkEnd w:id="36"/>
+    <w:bookmarkStart w:id="37" w:name="jump-to-default-risk"/>
     <w:p>
       <w:pPr>
         <w:pStyle w:val="Heading3"/>
@@ -3838,9 +4440,9 @@
         <w:t xml:space="preserve">= Probability of Default</w:t>
       </w:r>
     </w:p>
-    <w:bookmarkEnd w:id="34"/>
-    <w:bookmarkEnd w:id="35"/>
-    <w:bookmarkStart w:id="39" w:name="challenge-verification-points-2"/>
+    <w:bookmarkEnd w:id="37"/>
+    <w:bookmarkEnd w:id="38"/>
+    <w:bookmarkStart w:id="42" w:name="challenge-verification-points-2"/>
     <w:p>
       <w:pPr>
         <w:pStyle w:val="Heading2"/>
@@ -3849,7 +4451,7 @@
         <w:t xml:space="preserve">4.3 Challenge Verification Points</w:t>
       </w:r>
     </w:p>
-    <w:bookmarkStart w:id="36" w:name="check-1-crqcrnq-classification"/>
+    <w:bookmarkStart w:id="39" w:name="check-1-crqcrnq-classification"/>
     <w:p>
       <w:pPr>
         <w:pStyle w:val="Heading3"/>
@@ -4098,8 +4700,8 @@
         </m:oMath>
       </m:oMathPara>
     </w:p>
-    <w:bookmarkEnd w:id="36"/>
-    <w:bookmarkStart w:id="37" w:name="check-2-risk-weight-ratio"/>
+    <w:bookmarkEnd w:id="39"/>
+    <w:bookmarkStart w:id="40" w:name="check-2-risk-weight-ratio"/>
     <w:p>
       <w:pPr>
         <w:pStyle w:val="Heading3"/>
@@ -4198,8 +4800,8 @@
         </m:oMath>
       </m:oMathPara>
     </w:p>
-    <w:bookmarkEnd w:id="37"/>
-    <w:bookmarkStart w:id="38" w:name="check-3-jtd-coverage-distressed-credits"/>
+    <w:bookmarkEnd w:id="40"/>
+    <w:bookmarkStart w:id="41" w:name="check-3-jtd-coverage-distressed-credits"/>
     <w:p>
       <w:pPr>
         <w:pStyle w:val="Heading3"/>
@@ -4274,10 +4876,10 @@
         </w:pict>
       </w:r>
     </w:p>
-    <w:bookmarkEnd w:id="38"/>
-    <w:bookmarkEnd w:id="39"/>
-    <w:bookmarkEnd w:id="40"/>
-    <w:bookmarkStart w:id="48" w:name="tier-4-exotic-circuit-breaker"/>
+    <w:bookmarkEnd w:id="41"/>
+    <w:bookmarkEnd w:id="42"/>
+    <w:bookmarkEnd w:id="43"/>
+    <w:bookmarkStart w:id="55" w:name="tier-4-exotic-circuit-breaker"/>
     <w:p>
       <w:pPr>
         <w:pStyle w:val="Heading1"/>
@@ -4286,7 +4888,7 @@
         <w:t xml:space="preserve">5. Tier 4: Exotic Circuit Breaker</w:t>
       </w:r>
     </w:p>
-    <w:bookmarkStart w:id="41" w:name="scope-3"/>
+    <w:bookmarkStart w:id="48" w:name="scope-3"/>
     <w:p>
       <w:pPr>
         <w:pStyle w:val="Heading2"/>
@@ -4307,9 +4909,838 @@
         <w:t xml:space="preserve">Applicable Products</w:t>
       </w:r>
       <w:r>
-        <w:t xml:space="preserve">: Digital Option, Touch, Barrier (KO/KI), TARF, Range Accrual</w:t>
-      </w:r>
-    </w:p>
+        <w:t xml:space="preserve">:</w:t>
+      </w:r>
+    </w:p>
+    <w:bookmarkStart w:id="44" w:name="barrier-options-extended"/>
+    <w:p>
+      <w:pPr>
+        <w:pStyle w:val="Heading3"/>
+      </w:pPr>
+      <w:r>
+        <w:t xml:space="preserve">Barrier Options (Extended)</w:t>
+      </w:r>
+    </w:p>
+    <w:tbl>
+      <w:tblPr>
+        <w:tblStyle w:val="Table"/>
+        <w:tblW w:type="auto" w:w="0"/>
+        <w:tblLook w:firstRow="1" w:lastRow="0" w:firstColumn="0" w:lastColumn="0" w:noHBand="0" w:noVBand="0" w:val="0020"/>
+      </w:tblPr>
+      <w:tblGrid>
+        <w:gridCol w:w="1980"/>
+        <w:gridCol w:w="1980"/>
+        <w:gridCol w:w="1980"/>
+        <w:gridCol w:w="1980"/>
+      </w:tblGrid>
+      <w:tr>
+        <w:trPr>
+          <w:tblHeader w:val="on"/>
+        </w:trPr>
+        <w:tc>
+          <w:tcPr/>
+          <w:p>
+            <w:pPr>
+              <w:pStyle w:val="Compact"/>
+            </w:pPr>
+            <w:r>
+              <w:t xml:space="preserve">Type</w:t>
+            </w:r>
+          </w:p>
+        </w:tc>
+        <w:tc>
+          <w:tcPr/>
+          <w:p>
+            <w:pPr>
+              <w:pStyle w:val="Compact"/>
+            </w:pPr>
+            <w:r>
+              <w:t xml:space="preserve">Code</w:t>
+            </w:r>
+          </w:p>
+        </w:tc>
+        <w:tc>
+          <w:tcPr/>
+          <w:p>
+            <w:pPr>
+              <w:pStyle w:val="Compact"/>
+            </w:pPr>
+            <w:r>
+              <w:t xml:space="preserve">Description</w:t>
+            </w:r>
+          </w:p>
+        </w:tc>
+        <w:tc>
+          <w:tcPr/>
+          <w:p>
+            <w:pPr>
+              <w:pStyle w:val="Compact"/>
+            </w:pPr>
+            <w:r>
+              <w:t xml:space="preserve">Pin Risk Threshold</w:t>
+            </w:r>
+          </w:p>
+        </w:tc>
+      </w:tr>
+      <w:tr>
+        <w:tc>
+          <w:tcPr/>
+          <w:p>
+            <w:pPr>
+              <w:pStyle w:val="Compact"/>
+            </w:pPr>
+            <w:r>
+              <w:t xml:space="preserve">Knock Out</w:t>
+            </w:r>
+          </w:p>
+        </w:tc>
+        <w:tc>
+          <w:tcPr/>
+          <w:p>
+            <w:pPr>
+              <w:pStyle w:val="Compact"/>
+            </w:pPr>
+            <w:r>
+              <w:t xml:space="preserve">KO</w:t>
+            </w:r>
+          </w:p>
+        </w:tc>
+        <w:tc>
+          <w:tcPr/>
+          <w:p>
+            <w:pPr>
+              <w:pStyle w:val="Compact"/>
+            </w:pPr>
+            <w:r>
+              <w:t xml:space="preserve">Standard knock out</w:t>
+            </w:r>
+          </w:p>
+        </w:tc>
+        <w:tc>
+          <w:tcPr/>
+          <w:p>
+            <w:pPr>
+              <w:pStyle w:val="Compact"/>
+            </w:pPr>
+            <w:r>
+              <w:t xml:space="preserve">2%</w:t>
+            </w:r>
+          </w:p>
+        </w:tc>
+      </w:tr>
+      <w:tr>
+        <w:tc>
+          <w:tcPr/>
+          <w:p>
+            <w:pPr>
+              <w:pStyle w:val="Compact"/>
+            </w:pPr>
+            <w:r>
+              <w:t xml:space="preserve">Reverse KO</w:t>
+            </w:r>
+          </w:p>
+        </w:tc>
+        <w:tc>
+          <w:tcPr/>
+          <w:p>
+            <w:pPr>
+              <w:pStyle w:val="Compact"/>
+            </w:pPr>
+            <w:r>
+              <w:t xml:space="preserve">RKO</w:t>
+            </w:r>
+          </w:p>
+        </w:tc>
+        <w:tc>
+          <w:tcPr/>
+          <w:p>
+            <w:pPr>
+              <w:pStyle w:val="Compact"/>
+            </w:pPr>
+            <w:r>
+              <w:t xml:space="preserve">Reverse barrier KO</w:t>
+            </w:r>
+          </w:p>
+        </w:tc>
+        <w:tc>
+          <w:tcPr/>
+          <w:p>
+            <w:pPr>
+              <w:pStyle w:val="Compact"/>
+            </w:pPr>
+            <w:r>
+              <w:t xml:space="preserve">3%</w:t>
+            </w:r>
+          </w:p>
+        </w:tc>
+      </w:tr>
+      <w:tr>
+        <w:tc>
+          <w:tcPr/>
+          <w:p>
+            <w:pPr>
+              <w:pStyle w:val="Compact"/>
+            </w:pPr>
+            <w:r>
+              <w:t xml:space="preserve">Knock In</w:t>
+            </w:r>
+          </w:p>
+        </w:tc>
+        <w:tc>
+          <w:tcPr/>
+          <w:p>
+            <w:pPr>
+              <w:pStyle w:val="Compact"/>
+            </w:pPr>
+            <w:r>
+              <w:t xml:space="preserve">KI</w:t>
+            </w:r>
+          </w:p>
+        </w:tc>
+        <w:tc>
+          <w:tcPr/>
+          <w:p>
+            <w:pPr>
+              <w:pStyle w:val="Compact"/>
+            </w:pPr>
+            <w:r>
+              <w:t xml:space="preserve">Standard knock in</w:t>
+            </w:r>
+          </w:p>
+        </w:tc>
+        <w:tc>
+          <w:tcPr/>
+          <w:p>
+            <w:pPr>
+              <w:pStyle w:val="Compact"/>
+            </w:pPr>
+            <w:r>
+              <w:t xml:space="preserve">2%</w:t>
+            </w:r>
+          </w:p>
+        </w:tc>
+      </w:tr>
+      <w:tr>
+        <w:tc>
+          <w:tcPr/>
+          <w:p>
+            <w:pPr>
+              <w:pStyle w:val="Compact"/>
+            </w:pPr>
+            <w:r>
+              <w:t xml:space="preserve">Reverse KI</w:t>
+            </w:r>
+          </w:p>
+        </w:tc>
+        <w:tc>
+          <w:tcPr/>
+          <w:p>
+            <w:pPr>
+              <w:pStyle w:val="Compact"/>
+            </w:pPr>
+            <w:r>
+              <w:t xml:space="preserve">RKI</w:t>
+            </w:r>
+          </w:p>
+        </w:tc>
+        <w:tc>
+          <w:tcPr/>
+          <w:p>
+            <w:pPr>
+              <w:pStyle w:val="Compact"/>
+            </w:pPr>
+            <w:r>
+              <w:t xml:space="preserve">Reverse barrier KI</w:t>
+            </w:r>
+          </w:p>
+        </w:tc>
+        <w:tc>
+          <w:tcPr/>
+          <w:p>
+            <w:pPr>
+              <w:pStyle w:val="Compact"/>
+            </w:pPr>
+            <w:r>
+              <w:t xml:space="preserve">3%</w:t>
+            </w:r>
+          </w:p>
+        </w:tc>
+      </w:tr>
+      <w:tr>
+        <w:tc>
+          <w:tcPr/>
+          <w:p>
+            <w:pPr>
+              <w:pStyle w:val="Compact"/>
+            </w:pPr>
+            <w:r>
+              <w:t xml:space="preserve">KIKO</w:t>
+            </w:r>
+          </w:p>
+        </w:tc>
+        <w:tc>
+          <w:tcPr/>
+          <w:p>
+            <w:pPr>
+              <w:pStyle w:val="Compact"/>
+            </w:pPr>
+            <w:r>
+              <w:t xml:space="preserve">KIKO</w:t>
+            </w:r>
+          </w:p>
+        </w:tc>
+        <w:tc>
+          <w:tcPr/>
+          <w:p>
+            <w:pPr>
+              <w:pStyle w:val="Compact"/>
+            </w:pPr>
+            <w:r>
+              <w:t xml:space="preserve">Double barrier (KI+KO)</w:t>
+            </w:r>
+          </w:p>
+        </w:tc>
+        <w:tc>
+          <w:tcPr/>
+          <w:p>
+            <w:pPr>
+              <w:pStyle w:val="Compact"/>
+            </w:pPr>
+            <w:r>
+              <w:t xml:space="preserve">2.5%</w:t>
+            </w:r>
+          </w:p>
+        </w:tc>
+      </w:tr>
+    </w:tbl>
+    <w:bookmarkEnd w:id="44"/>
+    <w:bookmarkStart w:id="45" w:name="digital-options"/>
+    <w:p>
+      <w:pPr>
+        <w:pStyle w:val="Heading3"/>
+      </w:pPr>
+      <w:r>
+        <w:t xml:space="preserve">Digital Options</w:t>
+      </w:r>
+    </w:p>
+    <w:tbl>
+      <w:tblPr>
+        <w:tblStyle w:val="Table"/>
+        <w:tblW w:type="auto" w:w="0"/>
+        <w:tblLook w:firstRow="1" w:lastRow="0" w:firstColumn="0" w:lastColumn="0" w:noHBand="0" w:noVBand="0" w:val="0020"/>
+      </w:tblPr>
+      <w:tblGrid>
+        <w:gridCol w:w="2640"/>
+        <w:gridCol w:w="2640"/>
+        <w:gridCol w:w="2640"/>
+      </w:tblGrid>
+      <w:tr>
+        <w:trPr>
+          <w:tblHeader w:val="on"/>
+        </w:trPr>
+        <w:tc>
+          <w:tcPr/>
+          <w:p>
+            <w:pPr>
+              <w:pStyle w:val="Compact"/>
+            </w:pPr>
+            <w:r>
+              <w:t xml:space="preserve">Type</w:t>
+            </w:r>
+          </w:p>
+        </w:tc>
+        <w:tc>
+          <w:tcPr/>
+          <w:p>
+            <w:pPr>
+              <w:pStyle w:val="Compact"/>
+            </w:pPr>
+            <w:r>
+              <w:t xml:space="preserve">Description</w:t>
+            </w:r>
+          </w:p>
+        </w:tc>
+        <w:tc>
+          <w:tcPr/>
+          <w:p>
+            <w:pPr>
+              <w:pStyle w:val="Compact"/>
+            </w:pPr>
+            <w:r>
+              <w:t xml:space="preserve">Discontinuity Points</w:t>
+            </w:r>
+          </w:p>
+        </w:tc>
+      </w:tr>
+      <w:tr>
+        <w:tc>
+          <w:tcPr/>
+          <w:p>
+            <w:pPr>
+              <w:pStyle w:val="Compact"/>
+            </w:pPr>
+            <w:r>
+              <w:t xml:space="preserve">European Digital</w:t>
+            </w:r>
+          </w:p>
+        </w:tc>
+        <w:tc>
+          <w:tcPr/>
+          <w:p>
+            <w:pPr>
+              <w:pStyle w:val="Compact"/>
+            </w:pPr>
+            <w:r>
+              <w:t xml:space="preserve">Standard digital</w:t>
+            </w:r>
+          </w:p>
+        </w:tc>
+        <w:tc>
+          <w:tcPr/>
+          <w:p>
+            <w:pPr>
+              <w:pStyle w:val="Compact"/>
+            </w:pPr>
+            <w:r>
+              <w:t xml:space="preserve">1 (strike)</w:t>
+            </w:r>
+          </w:p>
+        </w:tc>
+      </w:tr>
+      <w:tr>
+        <w:tc>
+          <w:tcPr/>
+          <w:p>
+            <w:pPr>
+              <w:pStyle w:val="Compact"/>
+            </w:pPr>
+            <w:r>
+              <w:t xml:space="preserve">Digital Range</w:t>
+            </w:r>
+          </w:p>
+        </w:tc>
+        <w:tc>
+          <w:tcPr/>
+          <w:p>
+            <w:pPr>
+              <w:pStyle w:val="Compact"/>
+            </w:pPr>
+            <w:r>
+              <w:t xml:space="preserve">Range digital</w:t>
+            </w:r>
+          </w:p>
+        </w:tc>
+        <w:tc>
+          <w:tcPr/>
+          <w:p>
+            <w:pPr>
+              <w:pStyle w:val="Compact"/>
+            </w:pPr>
+            <w:r>
+              <w:t xml:space="preserve">2 (lower/upper)</w:t>
+            </w:r>
+          </w:p>
+        </w:tc>
+      </w:tr>
+    </w:tbl>
+    <w:bookmarkEnd w:id="45"/>
+    <w:bookmarkStart w:id="46" w:name="tarf-variants"/>
+    <w:p>
+      <w:pPr>
+        <w:pStyle w:val="Heading3"/>
+      </w:pPr>
+      <w:r>
+        <w:t xml:space="preserve">TARF Variants</w:t>
+      </w:r>
+    </w:p>
+    <w:tbl>
+      <w:tblPr>
+        <w:tblStyle w:val="Table"/>
+        <w:tblW w:type="auto" w:w="0"/>
+        <w:tblLook w:firstRow="1" w:lastRow="0" w:firstColumn="0" w:lastColumn="0" w:noHBand="0" w:noVBand="0" w:val="0020"/>
+      </w:tblPr>
+      <w:tblGrid>
+        <w:gridCol w:w="1980"/>
+        <w:gridCol w:w="1980"/>
+        <w:gridCol w:w="1980"/>
+        <w:gridCol w:w="1980"/>
+      </w:tblGrid>
+      <w:tr>
+        <w:trPr>
+          <w:tblHeader w:val="on"/>
+        </w:trPr>
+        <w:tc>
+          <w:tcPr/>
+          <w:p>
+            <w:pPr>
+              <w:pStyle w:val="Compact"/>
+            </w:pPr>
+            <w:r>
+              <w:t xml:space="preserve">Type</w:t>
+            </w:r>
+          </w:p>
+        </w:tc>
+        <w:tc>
+          <w:tcPr/>
+          <w:p>
+            <w:pPr>
+              <w:pStyle w:val="Compact"/>
+            </w:pPr>
+            <w:r>
+              <w:t xml:space="preserve">Code</w:t>
+            </w:r>
+          </w:p>
+        </w:tc>
+        <w:tc>
+          <w:tcPr/>
+          <w:p>
+            <w:pPr>
+              <w:pStyle w:val="Compact"/>
+            </w:pPr>
+            <w:r>
+              <w:t xml:space="preserve">Floor Factor</w:t>
+            </w:r>
+          </w:p>
+        </w:tc>
+        <w:tc>
+          <w:tcPr/>
+          <w:p>
+            <w:pPr>
+              <w:pStyle w:val="Compact"/>
+            </w:pPr>
+            <w:r>
+              <w:t xml:space="preserve">Notes</w:t>
+            </w:r>
+          </w:p>
+        </w:tc>
+      </w:tr>
+      <w:tr>
+        <w:tc>
+          <w:tcPr/>
+          <w:p>
+            <w:pPr>
+              <w:pStyle w:val="Compact"/>
+            </w:pPr>
+            <w:r>
+              <w:t xml:space="preserve">Standard TARF</w:t>
+            </w:r>
+          </w:p>
+        </w:tc>
+        <w:tc>
+          <w:tcPr/>
+          <w:p>
+            <w:pPr>
+              <w:pStyle w:val="Compact"/>
+            </w:pPr>
+            <w:r>
+              <w:t xml:space="preserve">TARF</w:t>
+            </w:r>
+          </w:p>
+        </w:tc>
+        <w:tc>
+          <w:tcPr/>
+          <w:p>
+            <w:pPr>
+              <w:pStyle w:val="Compact"/>
+            </w:pPr>
+            <w:r>
+              <w:t xml:space="preserve">10%</w:t>
+            </w:r>
+          </w:p>
+        </w:tc>
+        <w:tc>
+          <w:tcPr/>
+          <w:p>
+            <w:pPr>
+              <w:pStyle w:val="Compact"/>
+            </w:pPr>
+            <w:r>
+              <w:t xml:space="preserve">No EKI</w:t>
+            </w:r>
+          </w:p>
+        </w:tc>
+      </w:tr>
+      <w:tr>
+        <w:tc>
+          <w:tcPr/>
+          <w:p>
+            <w:pPr>
+              <w:pStyle w:val="Compact"/>
+            </w:pPr>
+            <w:r>
+              <w:t xml:space="preserve">TARF with EKI</w:t>
+            </w:r>
+          </w:p>
+        </w:tc>
+        <w:tc>
+          <w:tcPr/>
+          <w:p>
+            <w:pPr>
+              <w:pStyle w:val="Compact"/>
+            </w:pPr>
+            <w:r>
+              <w:t xml:space="preserve">TARF_EKI</w:t>
+            </w:r>
+          </w:p>
+        </w:tc>
+        <w:tc>
+          <w:tcPr/>
+          <w:p>
+            <w:pPr>
+              <w:pStyle w:val="Compact"/>
+            </w:pPr>
+            <w:r>
+              <w:t xml:space="preserve">15%</w:t>
+            </w:r>
+          </w:p>
+        </w:tc>
+        <w:tc>
+          <w:tcPr/>
+          <w:p>
+            <w:pPr>
+              <w:pStyle w:val="Compact"/>
+            </w:pPr>
+            <w:r>
+              <w:t xml:space="preserve">Enhanced Knock-In</w:t>
+            </w:r>
+          </w:p>
+        </w:tc>
+      </w:tr>
+      <w:tr>
+        <w:tc>
+          <w:tcPr/>
+          <w:p>
+            <w:pPr>
+              <w:pStyle w:val="Compact"/>
+            </w:pPr>
+            <w:r>
+              <w:t xml:space="preserve">Capped TARF</w:t>
+            </w:r>
+          </w:p>
+        </w:tc>
+        <w:tc>
+          <w:tcPr/>
+          <w:p>
+            <w:pPr>
+              <w:pStyle w:val="Compact"/>
+            </w:pPr>
+            <w:r>
+              <w:t xml:space="preserve">TARF_CAPPED</w:t>
+            </w:r>
+          </w:p>
+        </w:tc>
+        <w:tc>
+          <w:tcPr/>
+          <w:p>
+            <w:pPr>
+              <w:pStyle w:val="Compact"/>
+            </w:pPr>
+            <w:r>
+              <w:t xml:space="preserve">12%</w:t>
+            </w:r>
+          </w:p>
+        </w:tc>
+        <w:tc>
+          <w:tcPr/>
+          <w:p>
+            <w:pPr>
+              <w:pStyle w:val="Compact"/>
+            </w:pPr>
+            <w:r>
+              <w:t xml:space="preserve">Profit cap applied</w:t>
+            </w:r>
+          </w:p>
+        </w:tc>
+      </w:tr>
+      <w:tr>
+        <w:tc>
+          <w:tcPr/>
+          <w:p>
+            <w:pPr>
+              <w:pStyle w:val="Compact"/>
+            </w:pPr>
+            <w:r>
+              <w:t xml:space="preserve">Pivot TARF</w:t>
+            </w:r>
+          </w:p>
+        </w:tc>
+        <w:tc>
+          <w:tcPr/>
+          <w:p>
+            <w:pPr>
+              <w:pStyle w:val="Compact"/>
+            </w:pPr>
+            <w:r>
+              <w:t xml:space="preserve">TARF_PIVOT</w:t>
+            </w:r>
+          </w:p>
+        </w:tc>
+        <w:tc>
+          <w:tcPr/>
+          <w:p>
+            <w:pPr>
+              <w:pStyle w:val="Compact"/>
+            </w:pPr>
+            <w:r>
+              <w:t xml:space="preserve">16%</w:t>
+            </w:r>
+          </w:p>
+        </w:tc>
+        <w:tc>
+          <w:tcPr/>
+          <w:p>
+            <w:pPr>
+              <w:pStyle w:val="Compact"/>
+            </w:pPr>
+            <w:r>
+              <w:t xml:space="preserve">Pivot structure</w:t>
+            </w:r>
+          </w:p>
+        </w:tc>
+      </w:tr>
+      <w:tr>
+        <w:tc>
+          <w:tcPr/>
+          <w:p>
+            <w:pPr>
+              <w:pStyle w:val="Compact"/>
+            </w:pPr>
+            <w:r>
+              <w:t xml:space="preserve">Digital TARF</w:t>
+            </w:r>
+          </w:p>
+        </w:tc>
+        <w:tc>
+          <w:tcPr/>
+          <w:p>
+            <w:pPr>
+              <w:pStyle w:val="Compact"/>
+            </w:pPr>
+            <w:r>
+              <w:t xml:space="preserve">TARF_DIGITAL</w:t>
+            </w:r>
+          </w:p>
+        </w:tc>
+        <w:tc>
+          <w:tcPr/>
+          <w:p>
+            <w:pPr>
+              <w:pStyle w:val="Compact"/>
+            </w:pPr>
+            <w:r>
+              <w:t xml:space="preserve">18%</w:t>
+            </w:r>
+          </w:p>
+        </w:tc>
+        <w:tc>
+          <w:tcPr/>
+          <w:p>
+            <w:pPr>
+              <w:pStyle w:val="Compact"/>
+            </w:pPr>
+            <w:r>
+              <w:t xml:space="preserve">Digital payoff</w:t>
+            </w:r>
+          </w:p>
+        </w:tc>
+      </w:tr>
+    </w:tbl>
+    <w:bookmarkEnd w:id="46"/>
+    <w:bookmarkStart w:id="47" w:name="other-exotics"/>
+    <w:p>
+      <w:pPr>
+        <w:pStyle w:val="Heading3"/>
+      </w:pPr>
+      <w:r>
+        <w:t xml:space="preserve">Other Exotics</w:t>
+      </w:r>
+    </w:p>
+    <w:tbl>
+      <w:tblPr>
+        <w:tblStyle w:val="Table"/>
+        <w:tblW w:type="auto" w:w="0"/>
+        <w:tblLook w:firstRow="1" w:lastRow="0" w:firstColumn="0" w:lastColumn="0" w:noHBand="0" w:noVBand="0" w:val="0020"/>
+      </w:tblPr>
+      <w:tblGrid>
+        <w:gridCol w:w="3960"/>
+        <w:gridCol w:w="3960"/>
+      </w:tblGrid>
+      <w:tr>
+        <w:trPr>
+          <w:tblHeader w:val="on"/>
+        </w:trPr>
+        <w:tc>
+          <w:tcPr/>
+          <w:p>
+            <w:pPr>
+              <w:pStyle w:val="Compact"/>
+            </w:pPr>
+            <w:r>
+              <w:t xml:space="preserve">Product</w:t>
+            </w:r>
+          </w:p>
+        </w:tc>
+        <w:tc>
+          <w:tcPr/>
+          <w:p>
+            <w:pPr>
+              <w:pStyle w:val="Compact"/>
+            </w:pPr>
+            <w:r>
+              <w:t xml:space="preserve">Risk Factor</w:t>
+            </w:r>
+          </w:p>
+        </w:tc>
+      </w:tr>
+      <w:tr>
+        <w:tc>
+          <w:tcPr/>
+          <w:p>
+            <w:pPr>
+              <w:pStyle w:val="Compact"/>
+            </w:pPr>
+            <w:r>
+              <w:t xml:space="preserve">Touch</w:t>
+            </w:r>
+          </w:p>
+        </w:tc>
+        <w:tc>
+          <w:tcPr/>
+          <w:p>
+            <w:pPr>
+              <w:pStyle w:val="Compact"/>
+            </w:pPr>
+            <w:r>
+              <w:t xml:space="preserve">Single touch payout</w:t>
+            </w:r>
+          </w:p>
+        </w:tc>
+      </w:tr>
+      <w:tr>
+        <w:tc>
+          <w:tcPr/>
+          <w:p>
+            <w:pPr>
+              <w:pStyle w:val="Compact"/>
+            </w:pPr>
+            <w:r>
+              <w:t xml:space="preserve">Range Accrual</w:t>
+            </w:r>
+          </w:p>
+        </w:tc>
+        <w:tc>
+          <w:tcPr/>
+          <w:p>
+            <w:pPr>
+              <w:pStyle w:val="Compact"/>
+            </w:pPr>
+            <w:r>
+              <w:t xml:space="preserve">Range observation</w:t>
+            </w:r>
+          </w:p>
+        </w:tc>
+      </w:tr>
+    </w:tbl>
     <w:p>
       <w:pPr>
         <w:pStyle w:val="BodyText"/>
@@ -4371,8 +5802,9 @@
         <w:t xml:space="preserve">to exotic options with discontinuous payoffs or path dependency.</w:t>
       </w:r>
     </w:p>
-    <w:bookmarkEnd w:id="41"/>
-    <w:bookmarkStart w:id="46" w:name="circuit-breaker-triggers"/>
+    <w:bookmarkEnd w:id="47"/>
+    <w:bookmarkEnd w:id="48"/>
+    <w:bookmarkStart w:id="53" w:name="circuit-breaker-triggers"/>
     <w:p>
       <w:pPr>
         <w:pStyle w:val="Heading2"/>
@@ -4381,7 +5813,7 @@
         <w:t xml:space="preserve">5.2 Circuit Breaker Triggers</w:t>
       </w:r>
     </w:p>
-    <w:bookmarkStart w:id="42" w:name="Xcb60752fa1e6928ca0180eff26d882fd6e21b98"/>
+    <w:bookmarkStart w:id="49" w:name="Xcb60752fa1e6928ca0180eff26d882fd6e21b98"/>
     <w:p>
       <w:pPr>
         <w:pStyle w:val="Heading3"/>
@@ -4603,8 +6035,8 @@
         <w:t xml:space="preserve">- Log audit trail</w:t>
       </w:r>
     </w:p>
-    <w:bookmarkEnd w:id="42"/>
-    <w:bookmarkStart w:id="43" w:name="trigger-2-cvr-sanity-check"/>
+    <w:bookmarkEnd w:id="49"/>
+    <w:bookmarkStart w:id="50" w:name="trigger-2-cvr-sanity-check"/>
     <w:p>
       <w:pPr>
         <w:pStyle w:val="Heading3"/>
@@ -4677,8 +6109,8 @@
         <w:t xml:space="preserve">: If CVR &gt; Notional, the approximation has broken down. This is impossible for a vanilla option but can occur for exotics near barriers.</w:t>
       </w:r>
     </w:p>
-    <w:bookmarkEnd w:id="43"/>
-    <w:bookmarkStart w:id="44" w:name="trigger-3-digital-discontinuity"/>
+    <w:bookmarkEnd w:id="50"/>
+    <w:bookmarkStart w:id="51" w:name="trigger-3-digital-discontinuity"/>
     <w:p>
       <w:pPr>
         <w:pStyle w:val="Heading3"/>
@@ -4767,8 +6199,8 @@
         <w:t xml:space="preserve">At this point, Delta is mathematically undefined (Dirac delta function). SIMM 2.8 approximation is invalid.</w:t>
       </w:r>
     </w:p>
-    <w:bookmarkEnd w:id="44"/>
-    <w:bookmarkStart w:id="45" w:name="trigger-4-tarf-behavioral-mismatch"/>
+    <w:bookmarkEnd w:id="51"/>
+    <w:bookmarkStart w:id="52" w:name="trigger-4-tarf-behavioral-mismatch"/>
     <w:p>
       <w:pPr>
         <w:pStyle w:val="Heading3"/>
@@ -4905,9 +6337,9 @@
         <w:t xml:space="preserve">: Near target, TARF should behave like a Forward (Vega → 0). High Vega indicates model mis-specification.</w:t>
       </w:r>
     </w:p>
-    <w:bookmarkEnd w:id="45"/>
-    <w:bookmarkEnd w:id="46"/>
-    <w:bookmarkStart w:id="47" w:name="fallback-calculation"/>
+    <w:bookmarkEnd w:id="52"/>
+    <w:bookmarkEnd w:id="53"/>
+    <w:bookmarkStart w:id="54" w:name="fallback-calculation"/>
     <w:p>
       <w:pPr>
         <w:pStyle w:val="Heading2"/>
@@ -5149,9 +6581,9 @@
         </w:pict>
       </w:r>
     </w:p>
-    <w:bookmarkEnd w:id="47"/>
-    <w:bookmarkEnd w:id="48"/>
-    <w:bookmarkStart w:id="51" w:name="implementation"/>
+    <w:bookmarkEnd w:id="54"/>
+    <w:bookmarkEnd w:id="55"/>
+    <w:bookmarkStart w:id="58" w:name="implementation"/>
     <w:p>
       <w:pPr>
         <w:pStyle w:val="Heading1"/>
@@ -5160,7 +6592,7 @@
         <w:t xml:space="preserve">6. Implementation</w:t>
       </w:r>
     </w:p>
-    <w:bookmarkStart w:id="49" w:name="code-structure"/>
+    <w:bookmarkStart w:id="56" w:name="code-structure"/>
     <w:p>
       <w:pPr>
         <w:pStyle w:val="Heading2"/>
@@ -5966,8 +7398,8 @@
         <w:t xml:space="preserve">        )</w:t>
       </w:r>
     </w:p>
-    <w:bookmarkEnd w:id="49"/>
-    <w:bookmarkStart w:id="50" w:name="validation-results"/>
+    <w:bookmarkEnd w:id="56"/>
+    <w:bookmarkStart w:id="57" w:name="validation-results"/>
     <w:p>
       <w:pPr>
         <w:pStyle w:val="Heading2"/>
@@ -6220,9 +7652,9 @@
         </w:pict>
       </w:r>
     </w:p>
-    <w:bookmarkEnd w:id="50"/>
-    <w:bookmarkEnd w:id="51"/>
-    <w:bookmarkStart w:id="52" w:name="conclusion"/>
+    <w:bookmarkEnd w:id="57"/>
+    <w:bookmarkEnd w:id="58"/>
+    <w:bookmarkStart w:id="59" w:name="conclusion"/>
     <w:p>
       <w:pPr>
         <w:pStyle w:val="Heading1"/>
@@ -6244,7 +7676,7 @@
         <w:pStyle w:val="Compact"/>
         <w:numPr>
           <w:ilvl w:val="0"/>
-          <w:numId w:val="1002"/>
+          <w:numId w:val="1003"/>
         </w:numPr>
       </w:pPr>
       <w:r>
@@ -6266,7 +7698,7 @@
         <w:pStyle w:val="Compact"/>
         <w:numPr>
           <w:ilvl w:val="0"/>
-          <w:numId w:val="1002"/>
+          <w:numId w:val="1003"/>
         </w:numPr>
       </w:pPr>
       <w:r>
@@ -6288,7 +7720,7 @@
         <w:pStyle w:val="Compact"/>
         <w:numPr>
           <w:ilvl w:val="0"/>
-          <w:numId w:val="1002"/>
+          <w:numId w:val="1003"/>
         </w:numPr>
       </w:pPr>
       <w:r>
@@ -6310,7 +7742,7 @@
         <w:pStyle w:val="Compact"/>
         <w:numPr>
           <w:ilvl w:val="0"/>
-          <w:numId w:val="1002"/>
+          <w:numId w:val="1003"/>
         </w:numPr>
       </w:pPr>
       <w:r>
@@ -6342,8 +7774,8 @@
         </w:pict>
       </w:r>
     </w:p>
-    <w:bookmarkEnd w:id="52"/>
-    <w:bookmarkStart w:id="53" w:name="appendix-a-isda-simm-2.8-references"/>
+    <w:bookmarkEnd w:id="59"/>
+    <w:bookmarkStart w:id="60" w:name="appendix-a-isda-simm-2.8-references"/>
     <w:p>
       <w:pPr>
         <w:pStyle w:val="Heading1"/>
@@ -6753,8 +8185,8 @@
         </w:tc>
       </w:tr>
     </w:tbl>
-    <w:bookmarkEnd w:id="53"/>
-    <w:bookmarkStart w:id="54" w:name="appendix-b-glossary"/>
+    <w:bookmarkEnd w:id="60"/>
+    <w:bookmarkStart w:id="61" w:name="appendix-b-glossary"/>
     <w:p>
       <w:pPr>
         <w:pStyle w:val="Heading1"/>
@@ -7125,7 +8557,7 @@
         <w:t xml:space="preserve">- Classification: Internal Use</w:t>
       </w:r>
     </w:p>
-    <w:bookmarkEnd w:id="54"/>
+    <w:bookmarkEnd w:id="61"/>
     <w:sectPr>
       <w:footnotePr>
         <w:numRestart w:val="eachSect"/>
@@ -7431,6 +8863,9 @@
     <w:abstractNumId w:val="991"/>
   </w:num>
   <w:num w:numId="1002">
+    <w:abstractNumId w:val="991"/>
+  </w:num>
+  <w:num w:numId="1003">
     <w:abstractNumId w:val="99411"/>
     <w:lvlOverride w:ilvl="0">
       <w:startOverride w:val="1"/>

</xml_diff>